<commit_message>
Update BarangPersediaan model to manage PembelianPersediaan status; enhance Nova fields and add HelperPembelianPersediaan metric
</commit_message>
<xml_diff>
--- a/storage/app/public/templates/8XlIOq9mjiZWYRhQE22KUkPKRDLzZDOdqtjoJiyy.docx
+++ b/storage/app/public/templates/8XlIOq9mjiZWYRhQE22KUkPKRDLzZDOdqtjoJiyy.docx
@@ -20,7 +20,16 @@
           <w:bCs/>
           <w:lang w:val="it-IT"/>
         </w:rPr>
-        <w:t xml:space="preserve">BERITA ACARA SERAH TERIMA </w:t>
+        <w:t>PERNYATAAN PENERIMAAN</w:t>
+      </w:r>
+      <w:r>
+        <w:rPr>
+          <w:rFonts w:ascii="Bookman Old Style" w:hAnsi="Bookman Old Style"/>
+          <w:b/>
+          <w:bCs/>
+          <w:lang w:val="it-IT"/>
+        </w:rPr>
+        <w:t xml:space="preserve"> </w:t>
       </w:r>
     </w:p>
     <w:p>

</xml_diff>

<commit_message>
Enhance Nova resources by adding subtitles for better context and updating searchable fields; include relationships in models
</commit_message>
<xml_diff>
--- a/storage/app/public/templates/8XlIOq9mjiZWYRhQE22KUkPKRDLzZDOdqtjoJiyy.docx
+++ b/storage/app/public/templates/8XlIOq9mjiZWYRhQE22KUkPKRDLzZDOdqtjoJiyy.docx
@@ -95,31 +95,15 @@
           <w:rFonts w:ascii="Bookman Old Style" w:hAnsi="Bookman Old Style"/>
           <w:b/>
           <w:bCs/>
-          <w:sz w:val="24"/>
-          <w:szCs w:val="24"/>
-        </w:rPr>
-      </w:pPr>
-      <w:proofErr w:type="spellStart"/>
+        </w:rPr>
+      </w:pPr>
       <w:r>
         <w:rPr>
           <w:rFonts w:ascii="Bookman Old Style" w:hAnsi="Bookman Old Style"/>
           <w:b/>
           <w:bCs/>
-          <w:sz w:val="24"/>
-          <w:szCs w:val="24"/>
-        </w:rPr>
-        <w:t>Nomor</w:t>
-      </w:r>
-      <w:proofErr w:type="spellEnd"/>
-      <w:r>
-        <w:rPr>
-          <w:rFonts w:ascii="Bookman Old Style" w:hAnsi="Bookman Old Style"/>
-          <w:b/>
-          <w:bCs/>
-          <w:sz w:val="24"/>
-          <w:szCs w:val="24"/>
-        </w:rPr>
-        <w:t>:</w:t>
+        </w:rPr>
+        <w:t>Nomor:</w:t>
       </w:r>
       <w:r>
         <w:rPr>
@@ -127,8 +111,6 @@
           <w:b/>
           <w:bCs/>
           <w:noProof/>
-          <w:sz w:val="24"/>
-          <w:szCs w:val="24"/>
         </w:rPr>
         <w:t xml:space="preserve"> ${no_bast}</w:t>
       </w:r>
@@ -153,85 +135,12 @@
           <w:lang w:val="sv-SE" w:eastAsia="ja-JP"/>
         </w:rPr>
       </w:pPr>
-      <w:proofErr w:type="spellStart"/>
       <w:r>
         <w:rPr>
           <w:rFonts w:ascii="Bookman Old Style" w:eastAsia="MS Mincho" w:hAnsi="Bookman Old Style"/>
           <w:lang w:val="sv-SE" w:eastAsia="ja-JP"/>
         </w:rPr>
-        <w:t>Pada</w:t>
-      </w:r>
-      <w:proofErr w:type="spellEnd"/>
-      <w:r>
-        <w:rPr>
-          <w:rFonts w:ascii="Bookman Old Style" w:eastAsia="MS Mincho" w:hAnsi="Bookman Old Style"/>
-          <w:lang w:val="sv-SE" w:eastAsia="ja-JP"/>
-        </w:rPr>
-        <w:t xml:space="preserve"> </w:t>
-      </w:r>
-      <w:proofErr w:type="spellStart"/>
-      <w:r>
-        <w:rPr>
-          <w:rFonts w:ascii="Bookman Old Style" w:eastAsia="MS Mincho" w:hAnsi="Bookman Old Style"/>
-          <w:lang w:val="sv-SE" w:eastAsia="ja-JP"/>
-        </w:rPr>
-        <w:t>hari</w:t>
-      </w:r>
-      <w:proofErr w:type="spellEnd"/>
-      <w:r>
-        <w:rPr>
-          <w:rFonts w:ascii="Bookman Old Style" w:eastAsia="MS Mincho" w:hAnsi="Bookman Old Style"/>
-          <w:lang w:val="sv-SE" w:eastAsia="ja-JP"/>
-        </w:rPr>
-        <w:t xml:space="preserve"> ini ${</w:t>
-      </w:r>
-      <w:proofErr w:type="spellStart"/>
-      <w:r>
-        <w:rPr>
-          <w:rFonts w:ascii="Bookman Old Style" w:eastAsia="MS Mincho" w:hAnsi="Bookman Old Style"/>
-          <w:lang w:val="sv-SE" w:eastAsia="ja-JP"/>
-        </w:rPr>
-        <w:t>hari</w:t>
-      </w:r>
-      <w:proofErr w:type="spellEnd"/>
-      <w:r>
-        <w:rPr>
-          <w:rFonts w:ascii="Bookman Old Style" w:eastAsia="MS Mincho" w:hAnsi="Bookman Old Style"/>
-          <w:lang w:val="sv-SE" w:eastAsia="ja-JP"/>
-        </w:rPr>
-        <w:t xml:space="preserve">}, </w:t>
-      </w:r>
-      <w:proofErr w:type="spellStart"/>
-      <w:r>
-        <w:rPr>
-          <w:rFonts w:ascii="Bookman Old Style" w:eastAsia="MS Mincho" w:hAnsi="Bookman Old Style"/>
-          <w:lang w:val="sv-SE" w:eastAsia="ja-JP"/>
-        </w:rPr>
-        <w:t>tanggal</w:t>
-      </w:r>
-      <w:proofErr w:type="spellEnd"/>
-      <w:r>
-        <w:rPr>
-          <w:rFonts w:ascii="Bookman Old Style" w:eastAsia="MS Mincho" w:hAnsi="Bookman Old Style"/>
-          <w:lang w:val="sv-SE" w:eastAsia="ja-JP"/>
-        </w:rPr>
-        <w:t xml:space="preserve"> ${</w:t>
-      </w:r>
-      <w:proofErr w:type="spellStart"/>
-      <w:r>
-        <w:rPr>
-          <w:rFonts w:ascii="Bookman Old Style" w:eastAsia="MS Mincho" w:hAnsi="Bookman Old Style"/>
-          <w:lang w:val="sv-SE" w:eastAsia="ja-JP"/>
-        </w:rPr>
-        <w:t>terbilangtanggal</w:t>
-      </w:r>
-      <w:proofErr w:type="spellEnd"/>
-      <w:r>
-        <w:rPr>
-          <w:rFonts w:ascii="Bookman Old Style" w:eastAsia="MS Mincho" w:hAnsi="Bookman Old Style"/>
-          <w:lang w:val="sv-SE" w:eastAsia="ja-JP"/>
-        </w:rPr>
-        <w:t>}</w:t>
+        <w:t>Pada hari ini ${hari}, tanggal ${terbilangtanggal}</w:t>
       </w:r>
       <w:r>
         <w:rPr>
@@ -245,39 +154,7 @@
           <w:rFonts w:ascii="Bookman Old Style" w:eastAsia="MS Mincho" w:hAnsi="Bookman Old Style"/>
           <w:lang w:val="sv-SE" w:eastAsia="ja-JP"/>
         </w:rPr>
-        <w:t xml:space="preserve">yang </w:t>
-      </w:r>
-      <w:proofErr w:type="spellStart"/>
-      <w:r>
-        <w:rPr>
-          <w:rFonts w:ascii="Bookman Old Style" w:eastAsia="MS Mincho" w:hAnsi="Bookman Old Style"/>
-          <w:lang w:val="sv-SE" w:eastAsia="ja-JP"/>
-        </w:rPr>
-        <w:t>bertanda</w:t>
-      </w:r>
-      <w:proofErr w:type="spellEnd"/>
-      <w:r>
-        <w:rPr>
-          <w:rFonts w:ascii="Bookman Old Style" w:eastAsia="MS Mincho" w:hAnsi="Bookman Old Style"/>
-          <w:lang w:val="sv-SE" w:eastAsia="ja-JP"/>
-        </w:rPr>
-        <w:t xml:space="preserve"> tangan di </w:t>
-      </w:r>
-      <w:proofErr w:type="spellStart"/>
-      <w:r>
-        <w:rPr>
-          <w:rFonts w:ascii="Bookman Old Style" w:eastAsia="MS Mincho" w:hAnsi="Bookman Old Style"/>
-          <w:lang w:val="sv-SE" w:eastAsia="ja-JP"/>
-        </w:rPr>
-        <w:t>bawah</w:t>
-      </w:r>
-      <w:proofErr w:type="spellEnd"/>
-      <w:r>
-        <w:rPr>
-          <w:rFonts w:ascii="Bookman Old Style" w:eastAsia="MS Mincho" w:hAnsi="Bookman Old Style"/>
-          <w:lang w:val="sv-SE" w:eastAsia="ja-JP"/>
-        </w:rPr>
-        <w:t xml:space="preserve"> ini:</w:t>
+        <w:t>yang bertanda tangan di bawah ini:</w:t>
       </w:r>
     </w:p>
     <w:p>
@@ -330,7 +207,6 @@
         </w:rPr>
         <w:t>${</w:t>
       </w:r>
-      <w:proofErr w:type="spellStart"/>
       <w:r>
         <w:rPr>
           <w:rFonts w:ascii="Bookman Old Style" w:hAnsi="Bookman Old Style"/>
@@ -338,7 +214,6 @@
         </w:rPr>
         <w:t>bmn</w:t>
       </w:r>
-      <w:proofErr w:type="spellEnd"/>
       <w:r>
         <w:rPr>
           <w:rFonts w:ascii="Bookman Old Style" w:hAnsi="Bookman Old Style"/>
@@ -390,26 +265,16 @@
           <w:shd w:val="clear" w:color="auto" w:fill="FFFFFF"/>
           <w:lang w:val="it-IT"/>
         </w:rPr>
-        <w:t>${</w:t>
+        <w:t>${nip</w:t>
       </w:r>
-      <w:proofErr w:type="spellStart"/>
       <w:r>
         <w:rPr>
           <w:rFonts w:ascii="Bookman Old Style" w:hAnsi="Bookman Old Style" w:cs="Arial"/>
           <w:shd w:val="clear" w:color="auto" w:fill="FFFFFF"/>
           <w:lang w:val="it-IT"/>
         </w:rPr>
-        <w:t>nip</w:t>
-      </w:r>
-      <w:r>
-        <w:rPr>
-          <w:rFonts w:ascii="Bookman Old Style" w:hAnsi="Bookman Old Style" w:cs="Arial"/>
-          <w:shd w:val="clear" w:color="auto" w:fill="FFFFFF"/>
-          <w:lang w:val="it-IT"/>
-        </w:rPr>
         <w:t>bmn</w:t>
       </w:r>
-      <w:proofErr w:type="spellEnd"/>
       <w:r>
         <w:rPr>
           <w:rFonts w:ascii="Bookman Old Style" w:hAnsi="Bookman Old Style" w:cs="Arial"/>
@@ -433,21 +298,12 @@
           <w:lang w:val="it-IT"/>
         </w:rPr>
       </w:pPr>
-      <w:proofErr w:type="spellStart"/>
       <w:r>
         <w:rPr>
           <w:rFonts w:ascii="Bookman Old Style" w:hAnsi="Bookman Old Style" w:cs="Arial"/>
           <w:lang w:val="it-IT"/>
         </w:rPr>
-        <w:t>Jabatan</w:t>
-      </w:r>
-      <w:proofErr w:type="spellEnd"/>
-      <w:r>
-        <w:rPr>
-          <w:rFonts w:ascii="Bookman Old Style" w:hAnsi="Bookman Old Style" w:cs="Arial"/>
-          <w:lang w:val="it-IT"/>
-        </w:rPr>
-        <w:t xml:space="preserve"> </w:t>
+        <w:t xml:space="preserve">Jabatan </w:t>
       </w:r>
       <w:r>
         <w:rPr>
@@ -464,47 +320,13 @@
         </w:rPr>
         <w:tab/>
       </w:r>
-      <w:proofErr w:type="spellStart"/>
       <w:r>
         <w:rPr>
           <w:rFonts w:ascii="Bookman Old Style" w:hAnsi="Bookman Old Style"/>
           <w:lang w:val="it-IT"/>
         </w:rPr>
-        <w:t>Pengelola</w:t>
+        <w:t>Pengelola BMN dan Persediaan</w:t>
       </w:r>
-      <w:proofErr w:type="spellEnd"/>
-      <w:r>
-        <w:rPr>
-          <w:rFonts w:ascii="Bookman Old Style" w:hAnsi="Bookman Old Style"/>
-          <w:lang w:val="it-IT"/>
-        </w:rPr>
-        <w:t xml:space="preserve"> BMN </w:t>
-      </w:r>
-      <w:proofErr w:type="spellStart"/>
-      <w:r>
-        <w:rPr>
-          <w:rFonts w:ascii="Bookman Old Style" w:hAnsi="Bookman Old Style"/>
-          <w:lang w:val="it-IT"/>
-        </w:rPr>
-        <w:t>dan</w:t>
-      </w:r>
-      <w:proofErr w:type="spellEnd"/>
-      <w:r>
-        <w:rPr>
-          <w:rFonts w:ascii="Bookman Old Style" w:hAnsi="Bookman Old Style"/>
-          <w:lang w:val="it-IT"/>
-        </w:rPr>
-        <w:t xml:space="preserve"> </w:t>
-      </w:r>
-      <w:proofErr w:type="spellStart"/>
-      <w:r>
-        <w:rPr>
-          <w:rFonts w:ascii="Bookman Old Style" w:hAnsi="Bookman Old Style"/>
-          <w:lang w:val="it-IT"/>
-        </w:rPr>
-        <w:t>Persediaan</w:t>
-      </w:r>
-      <w:proofErr w:type="spellEnd"/>
       <w:r>
         <w:rPr>
           <w:rFonts w:ascii="Bookman Old Style" w:hAnsi="Bookman Old Style"/>
@@ -517,55 +339,7 @@
           <w:rFonts w:ascii="Bookman Old Style" w:hAnsi="Bookman Old Style"/>
           <w:lang w:val="it-IT"/>
         </w:rPr>
-        <w:t xml:space="preserve">BPS </w:t>
-      </w:r>
-      <w:proofErr w:type="spellStart"/>
-      <w:r>
-        <w:rPr>
-          <w:rFonts w:ascii="Bookman Old Style" w:hAnsi="Bookman Old Style"/>
-          <w:lang w:val="it-IT"/>
-        </w:rPr>
-        <w:t>Kabupaten</w:t>
-      </w:r>
-      <w:proofErr w:type="spellEnd"/>
-      <w:r>
-        <w:rPr>
-          <w:rFonts w:ascii="Bookman Old Style" w:hAnsi="Bookman Old Style"/>
-          <w:lang w:val="it-IT"/>
-        </w:rPr>
-        <w:t xml:space="preserve"> Hulu </w:t>
-      </w:r>
-      <w:proofErr w:type="spellStart"/>
-      <w:r>
-        <w:rPr>
-          <w:rFonts w:ascii="Bookman Old Style" w:hAnsi="Bookman Old Style"/>
-          <w:lang w:val="it-IT"/>
-        </w:rPr>
-        <w:t>Sungai</w:t>
-      </w:r>
-      <w:proofErr w:type="spellEnd"/>
-      <w:r>
-        <w:rPr>
-          <w:rFonts w:ascii="Bookman Old Style" w:hAnsi="Bookman Old Style"/>
-          <w:lang w:val="it-IT"/>
-        </w:rPr>
-        <w:t xml:space="preserve"> </w:t>
-      </w:r>
-      <w:proofErr w:type="spellStart"/>
-      <w:r>
-        <w:rPr>
-          <w:rFonts w:ascii="Bookman Old Style" w:hAnsi="Bookman Old Style"/>
-          <w:lang w:val="it-IT"/>
-        </w:rPr>
-        <w:t>Tengah</w:t>
-      </w:r>
-      <w:proofErr w:type="spellEnd"/>
-      <w:r>
-        <w:rPr>
-          <w:rFonts w:ascii="Bookman Old Style" w:hAnsi="Bookman Old Style"/>
-          <w:lang w:val="it-IT"/>
-        </w:rPr>
-        <w:t>.</w:t>
+        <w:t>BPS Kabupaten Hulu Sungai Tengah.</w:t>
       </w:r>
     </w:p>
     <w:p>
@@ -591,272 +365,32 @@
           <w:rFonts w:ascii="Bookman Old Style" w:hAnsi="Bookman Old Style"/>
         </w:rPr>
       </w:pPr>
-      <w:proofErr w:type="spellStart"/>
       <w:r>
         <w:rPr>
           <w:rFonts w:ascii="Bookman Old Style" w:hAnsi="Bookman Old Style"/>
         </w:rPr>
-        <w:t>Dengan</w:t>
-      </w:r>
-      <w:proofErr w:type="spellEnd"/>
-      <w:r>
-        <w:rPr>
-          <w:rFonts w:ascii="Bookman Old Style" w:hAnsi="Bookman Old Style"/>
-        </w:rPr>
-        <w:t xml:space="preserve"> </w:t>
-      </w:r>
-      <w:proofErr w:type="spellStart"/>
-      <w:r>
-        <w:rPr>
-          <w:rFonts w:ascii="Bookman Old Style" w:hAnsi="Bookman Old Style"/>
-        </w:rPr>
-        <w:t>ini</w:t>
-      </w:r>
-      <w:proofErr w:type="spellEnd"/>
-      <w:r>
-        <w:rPr>
-          <w:rFonts w:ascii="Bookman Old Style" w:hAnsi="Bookman Old Style"/>
-        </w:rPr>
-        <w:t xml:space="preserve"> </w:t>
-      </w:r>
-      <w:proofErr w:type="spellStart"/>
-      <w:r>
-        <w:rPr>
-          <w:rFonts w:ascii="Bookman Old Style" w:hAnsi="Bookman Old Style"/>
-        </w:rPr>
-        <w:t>menyatakan</w:t>
-      </w:r>
-      <w:proofErr w:type="spellEnd"/>
-      <w:r>
-        <w:rPr>
-          <w:rFonts w:ascii="Bookman Old Style" w:hAnsi="Bookman Old Style"/>
-        </w:rPr>
-        <w:t xml:space="preserve"> </w:t>
-      </w:r>
-      <w:proofErr w:type="spellStart"/>
-      <w:r>
-        <w:rPr>
-          <w:rFonts w:ascii="Bookman Old Style" w:hAnsi="Bookman Old Style"/>
-        </w:rPr>
-        <w:t>telah</w:t>
-      </w:r>
-      <w:proofErr w:type="spellEnd"/>
-      <w:r>
-        <w:rPr>
-          <w:rFonts w:ascii="Bookman Old Style" w:hAnsi="Bookman Old Style"/>
-        </w:rPr>
-        <w:t xml:space="preserve"> </w:t>
-      </w:r>
-      <w:proofErr w:type="spellStart"/>
-      <w:r>
-        <w:rPr>
-          <w:rFonts w:ascii="Bookman Old Style" w:hAnsi="Bookman Old Style"/>
-        </w:rPr>
-        <w:t>menerima</w:t>
-      </w:r>
-      <w:proofErr w:type="spellEnd"/>
-      <w:r>
-        <w:rPr>
-          <w:rFonts w:ascii="Bookman Old Style" w:hAnsi="Bookman Old Style"/>
-        </w:rPr>
-        <w:t xml:space="preserve"> </w:t>
-      </w:r>
-      <w:proofErr w:type="spellStart"/>
-      <w:r>
-        <w:rPr>
-          <w:rFonts w:ascii="Bookman Old Style" w:hAnsi="Bookman Old Style"/>
-        </w:rPr>
-        <w:t>barang</w:t>
-      </w:r>
-      <w:proofErr w:type="spellEnd"/>
-      <w:r>
-        <w:rPr>
-          <w:rFonts w:ascii="Bookman Old Style" w:hAnsi="Bookman Old Style"/>
-        </w:rPr>
-        <w:t xml:space="preserve"> </w:t>
-      </w:r>
-      <w:proofErr w:type="spellStart"/>
-      <w:r>
-        <w:rPr>
-          <w:rFonts w:ascii="Bookman Old Style" w:hAnsi="Bookman Old Style"/>
-        </w:rPr>
-        <w:t>persediaan</w:t>
-      </w:r>
-      <w:proofErr w:type="spellEnd"/>
-      <w:r>
-        <w:rPr>
-          <w:rFonts w:ascii="Bookman Old Style" w:hAnsi="Bookman Old Style"/>
-        </w:rPr>
-        <w:t xml:space="preserve"> yang </w:t>
-      </w:r>
-      <w:proofErr w:type="spellStart"/>
-      <w:r>
-        <w:rPr>
-          <w:rFonts w:ascii="Bookman Old Style" w:hAnsi="Bookman Old Style"/>
-        </w:rPr>
-        <w:t>diserahkan</w:t>
-      </w:r>
-      <w:proofErr w:type="spellEnd"/>
-      <w:r>
-        <w:rPr>
-          <w:rFonts w:ascii="Bookman Old Style" w:hAnsi="Bookman Old Style"/>
-        </w:rPr>
-        <w:t xml:space="preserve"> oleh </w:t>
-      </w:r>
-      <w:proofErr w:type="spellStart"/>
-      <w:r>
-        <w:rPr>
-          <w:rFonts w:ascii="Bookman Old Style" w:hAnsi="Bookman Old Style"/>
-        </w:rPr>
-        <w:t>Pejabat</w:t>
-      </w:r>
-      <w:proofErr w:type="spellEnd"/>
-      <w:r>
-        <w:rPr>
-          <w:rFonts w:ascii="Bookman Old Style" w:hAnsi="Bookman Old Style"/>
-        </w:rPr>
-        <w:t xml:space="preserve"> </w:t>
-      </w:r>
-      <w:proofErr w:type="spellStart"/>
-      <w:r>
-        <w:rPr>
-          <w:rFonts w:ascii="Bookman Old Style" w:hAnsi="Bookman Old Style"/>
-        </w:rPr>
-        <w:t>Pembuat</w:t>
-      </w:r>
-      <w:proofErr w:type="spellEnd"/>
-      <w:r>
-        <w:rPr>
-          <w:rFonts w:ascii="Bookman Old Style" w:hAnsi="Bookman Old Style"/>
-        </w:rPr>
-        <w:t xml:space="preserve"> </w:t>
-      </w:r>
-      <w:proofErr w:type="spellStart"/>
-      <w:r>
-        <w:rPr>
-          <w:rFonts w:ascii="Bookman Old Style" w:hAnsi="Bookman Old Style"/>
-        </w:rPr>
-        <w:t>Komitmen</w:t>
-      </w:r>
-      <w:proofErr w:type="spellEnd"/>
-      <w:r>
-        <w:rPr>
-          <w:rFonts w:ascii="Bookman Old Style" w:hAnsi="Bookman Old Style"/>
-        </w:rPr>
-        <w:t xml:space="preserve"> </w:t>
+        <w:t>Dengan ini menyatakan</w:t>
       </w:r>
       <w:r>
         <w:rPr>
           <w:rFonts w:ascii="Bookman Old Style" w:hAnsi="Bookman Old Style"/>
-          <w:lang w:val="it-IT"/>
-        </w:rPr>
-        <w:t xml:space="preserve">BPS </w:t>
+        </w:rPr>
+        <w:t xml:space="preserve"> telah menerima barang persediaan yang diserahkan oleh Pejabat Pembuat Komitmen </w:t>
       </w:r>
-      <w:proofErr w:type="spellStart"/>
       <w:r>
         <w:rPr>
           <w:rFonts w:ascii="Bookman Old Style" w:hAnsi="Bookman Old Style"/>
           <w:lang w:val="it-IT"/>
         </w:rPr>
-        <w:t>Kabupaten</w:t>
+        <w:t>BPS Kabupaten Hulu Sungai Tengah</w:t>
       </w:r>
-      <w:proofErr w:type="spellEnd"/>
       <w:r>
         <w:rPr>
           <w:rFonts w:ascii="Bookman Old Style" w:hAnsi="Bookman Old Style"/>
           <w:lang w:val="it-IT"/>
         </w:rPr>
-        <w:t xml:space="preserve"> Hulu </w:t>
+        <w:t xml:space="preserve"> dengan rincian sebagai berikut</w:t>
       </w:r>
-      <w:proofErr w:type="spellStart"/>
-      <w:r>
-        <w:rPr>
-          <w:rFonts w:ascii="Bookman Old Style" w:hAnsi="Bookman Old Style"/>
-          <w:lang w:val="it-IT"/>
-        </w:rPr>
-        <w:t>Sungai</w:t>
-      </w:r>
-      <w:proofErr w:type="spellEnd"/>
-      <w:r>
-        <w:rPr>
-          <w:rFonts w:ascii="Bookman Old Style" w:hAnsi="Bookman Old Style"/>
-          <w:lang w:val="it-IT"/>
-        </w:rPr>
-        <w:t xml:space="preserve"> </w:t>
-      </w:r>
-      <w:proofErr w:type="spellStart"/>
-      <w:r>
-        <w:rPr>
-          <w:rFonts w:ascii="Bookman Old Style" w:hAnsi="Bookman Old Style"/>
-          <w:lang w:val="it-IT"/>
-        </w:rPr>
-        <w:t>Tengah</w:t>
-      </w:r>
-      <w:proofErr w:type="spellEnd"/>
-      <w:r>
-        <w:rPr>
-          <w:rFonts w:ascii="Bookman Old Style" w:hAnsi="Bookman Old Style"/>
-          <w:lang w:val="it-IT"/>
-        </w:rPr>
-        <w:t xml:space="preserve"> </w:t>
-      </w:r>
-      <w:proofErr w:type="spellStart"/>
-      <w:r>
-        <w:rPr>
-          <w:rFonts w:ascii="Bookman Old Style" w:hAnsi="Bookman Old Style"/>
-          <w:lang w:val="it-IT"/>
-        </w:rPr>
-        <w:t>dengan</w:t>
-      </w:r>
-      <w:proofErr w:type="spellEnd"/>
-      <w:r>
-        <w:rPr>
-          <w:rFonts w:ascii="Bookman Old Style" w:hAnsi="Bookman Old Style"/>
-          <w:lang w:val="it-IT"/>
-        </w:rPr>
-        <w:t xml:space="preserve"> </w:t>
-      </w:r>
-      <w:proofErr w:type="spellStart"/>
-      <w:r>
-        <w:rPr>
-          <w:rFonts w:ascii="Bookman Old Style" w:hAnsi="Bookman Old Style"/>
-          <w:lang w:val="it-IT"/>
-        </w:rPr>
-        <w:t>rincian</w:t>
-      </w:r>
-      <w:proofErr w:type="spellEnd"/>
-      <w:r>
-        <w:rPr>
-          <w:rFonts w:ascii="Bookman Old Style" w:hAnsi="Bookman Old Style"/>
-          <w:lang w:val="it-IT"/>
-        </w:rPr>
-        <w:t xml:space="preserve"> </w:t>
-      </w:r>
-      <w:proofErr w:type="spellStart"/>
-      <w:r>
-        <w:rPr>
-          <w:rFonts w:ascii="Bookman Old Style" w:hAnsi="Bookman Old Style"/>
-          <w:lang w:val="it-IT"/>
-        </w:rPr>
-        <w:t>sebagai</w:t>
-      </w:r>
-      <w:proofErr w:type="spellEnd"/>
-      <w:r>
-        <w:rPr>
-          <w:rFonts w:ascii="Bookman Old Style" w:hAnsi="Bookman Old Style"/>
-          <w:lang w:val="it-IT"/>
-        </w:rPr>
-        <w:t xml:space="preserve"> </w:t>
-      </w:r>
-      <w:proofErr w:type="spellStart"/>
-      <w:r>
-        <w:rPr>
-          <w:rFonts w:ascii="Bookman Old Style" w:hAnsi="Bookman Old Style"/>
-          <w:lang w:val="it-IT"/>
-        </w:rPr>
-        <w:t>berikut</w:t>
-      </w:r>
-      <w:proofErr w:type="spellEnd"/>
       <w:r>
         <w:rPr>
           <w:rFonts w:ascii="Bookman Old Style" w:hAnsi="Bookman Old Style"/>
@@ -954,7 +488,6 @@
                 <w:lang w:eastAsia="id-ID"/>
               </w:rPr>
             </w:pPr>
-            <w:proofErr w:type="spellStart"/>
             <w:r>
               <w:rPr>
                 <w:rFonts w:asciiTheme="minorHAnsi" w:eastAsia="Times New Roman" w:hAnsiTheme="minorHAnsi" w:cstheme="minorHAnsi"/>
@@ -964,7 +497,6 @@
               </w:rPr>
               <w:t>Barang</w:t>
             </w:r>
-            <w:proofErr w:type="spellEnd"/>
           </w:p>
         </w:tc>
         <w:tc>
@@ -1032,27 +564,7 @@
                 <w:bCs/>
                 <w:lang w:eastAsia="id-ID"/>
               </w:rPr>
-              <w:t xml:space="preserve">Harga </w:t>
-            </w:r>
-            <w:proofErr w:type="spellStart"/>
-            <w:r>
-              <w:rPr>
-                <w:rFonts w:asciiTheme="minorHAnsi" w:eastAsia="Times New Roman" w:hAnsiTheme="minorHAnsi" w:cstheme="minorHAnsi"/>
-                <w:b/>
-                <w:bCs/>
-                <w:lang w:eastAsia="id-ID"/>
-              </w:rPr>
-              <w:t>Satuan</w:t>
-            </w:r>
-            <w:proofErr w:type="spellEnd"/>
-            <w:r>
-              <w:rPr>
-                <w:rFonts w:asciiTheme="minorHAnsi" w:eastAsia="Times New Roman" w:hAnsiTheme="minorHAnsi" w:cstheme="minorHAnsi"/>
-                <w:b/>
-                <w:bCs/>
-                <w:lang w:eastAsia="id-ID"/>
-              </w:rPr>
-              <w:t xml:space="preserve"> (Rp)</w:t>
+              <w:t>Harga Satuan (Rp)</w:t>
             </w:r>
           </w:p>
         </w:tc>
@@ -1079,8 +591,6 @@
                 <w:lang w:eastAsia="id-ID"/>
               </w:rPr>
             </w:pPr>
-            <w:proofErr w:type="spellStart"/>
-            <w:proofErr w:type="gramStart"/>
             <w:r>
               <w:rPr>
                 <w:rFonts w:asciiTheme="minorHAnsi" w:eastAsia="Times New Roman" w:hAnsiTheme="minorHAnsi" w:cstheme="minorHAnsi"/>
@@ -1088,27 +598,7 @@
                 <w:bCs/>
                 <w:lang w:eastAsia="id-ID"/>
               </w:rPr>
-              <w:t>Jumlah</w:t>
-            </w:r>
-            <w:proofErr w:type="spellEnd"/>
-            <w:r>
-              <w:rPr>
-                <w:rFonts w:asciiTheme="minorHAnsi" w:eastAsia="Times New Roman" w:hAnsiTheme="minorHAnsi" w:cstheme="minorHAnsi"/>
-                <w:b/>
-                <w:bCs/>
-                <w:lang w:eastAsia="id-ID"/>
-              </w:rPr>
-              <w:t xml:space="preserve">  (</w:t>
-            </w:r>
-            <w:proofErr w:type="gramEnd"/>
-            <w:r>
-              <w:rPr>
-                <w:rFonts w:asciiTheme="minorHAnsi" w:eastAsia="Times New Roman" w:hAnsiTheme="minorHAnsi" w:cstheme="minorHAnsi"/>
-                <w:b/>
-                <w:bCs/>
-                <w:lang w:eastAsia="id-ID"/>
-              </w:rPr>
-              <w:t>Rp)</w:t>
+              <w:t>Jumlah  (Rp)</w:t>
             </w:r>
           </w:p>
         </w:tc>
@@ -1140,59 +630,8 @@
                 <w:bCs/>
                 <w:lang w:eastAsia="id-ID"/>
               </w:rPr>
-              <w:t xml:space="preserve">Sub </w:t>
-            </w:r>
-            <w:proofErr w:type="spellStart"/>
-            <w:r>
-              <w:rPr>
-                <w:rFonts w:asciiTheme="minorHAnsi" w:eastAsia="Times New Roman" w:hAnsiTheme="minorHAnsi" w:cstheme="minorHAnsi"/>
-                <w:b/>
-                <w:bCs/>
-                <w:lang w:eastAsia="id-ID"/>
-              </w:rPr>
-              <w:t>Kelompok</w:t>
-            </w:r>
-            <w:proofErr w:type="spellEnd"/>
-            <w:r>
-              <w:rPr>
-                <w:rFonts w:asciiTheme="minorHAnsi" w:eastAsia="Times New Roman" w:hAnsiTheme="minorHAnsi" w:cstheme="minorHAnsi"/>
-                <w:b/>
-                <w:bCs/>
-                <w:lang w:eastAsia="id-ID"/>
-              </w:rPr>
-              <w:t xml:space="preserve"> </w:t>
-            </w:r>
-            <w:proofErr w:type="spellStart"/>
-            <w:r>
-              <w:rPr>
-                <w:rFonts w:asciiTheme="minorHAnsi" w:eastAsia="Times New Roman" w:hAnsiTheme="minorHAnsi" w:cstheme="minorHAnsi"/>
-                <w:b/>
-                <w:bCs/>
-                <w:lang w:eastAsia="id-ID"/>
-              </w:rPr>
-              <w:t>Barang</w:t>
-            </w:r>
-            <w:proofErr w:type="spellEnd"/>
-            <w:r>
-              <w:rPr>
-                <w:rFonts w:asciiTheme="minorHAnsi" w:eastAsia="Times New Roman" w:hAnsiTheme="minorHAnsi" w:cstheme="minorHAnsi"/>
-                <w:b/>
-                <w:bCs/>
-                <w:lang w:eastAsia="id-ID"/>
-              </w:rPr>
-              <w:t xml:space="preserve"> </w:t>
-            </w:r>
-            <w:proofErr w:type="spellStart"/>
-            <w:r>
-              <w:rPr>
-                <w:rFonts w:asciiTheme="minorHAnsi" w:eastAsia="Times New Roman" w:hAnsiTheme="minorHAnsi" w:cstheme="minorHAnsi"/>
-                <w:b/>
-                <w:bCs/>
-                <w:lang w:eastAsia="id-ID"/>
-              </w:rPr>
-              <w:t>Persediaan</w:t>
-            </w:r>
-            <w:proofErr w:type="spellEnd"/>
+              <w:t>Sub Kelompok Barang Persediaan</w:t>
+            </w:r>
           </w:p>
         </w:tc>
       </w:tr>
@@ -1767,140 +1206,18 @@
           <w:rFonts w:ascii="Bookman Old Style" w:hAnsi="Bookman Old Style"/>
         </w:rPr>
       </w:pPr>
-      <w:proofErr w:type="spellStart"/>
       <w:r>
         <w:rPr>
           <w:rFonts w:ascii="Bookman Old Style" w:hAnsi="Bookman Old Style"/>
         </w:rPr>
-        <w:t>Demikian</w:t>
+        <w:t xml:space="preserve">Demikian Berita Acara ini dibuat dengan sebenarnya </w:t>
       </w:r>
-      <w:proofErr w:type="spellEnd"/>
       <w:r>
         <w:rPr>
           <w:rFonts w:ascii="Bookman Old Style" w:hAnsi="Bookman Old Style"/>
         </w:rPr>
-        <w:t xml:space="preserve"> </w:t>
+        <w:t>untuk dipergunakan sebagaimana mestinya</w:t>
       </w:r>
-      <w:proofErr w:type="spellStart"/>
-      <w:r>
-        <w:rPr>
-          <w:rFonts w:ascii="Bookman Old Style" w:hAnsi="Bookman Old Style"/>
-        </w:rPr>
-        <w:t>Berita</w:t>
-      </w:r>
-      <w:proofErr w:type="spellEnd"/>
-      <w:r>
-        <w:rPr>
-          <w:rFonts w:ascii="Bookman Old Style" w:hAnsi="Bookman Old Style"/>
-        </w:rPr>
-        <w:t xml:space="preserve"> Acara </w:t>
-      </w:r>
-      <w:proofErr w:type="spellStart"/>
-      <w:r>
-        <w:rPr>
-          <w:rFonts w:ascii="Bookman Old Style" w:hAnsi="Bookman Old Style"/>
-        </w:rPr>
-        <w:t>ini</w:t>
-      </w:r>
-      <w:proofErr w:type="spellEnd"/>
-      <w:r>
-        <w:rPr>
-          <w:rFonts w:ascii="Bookman Old Style" w:hAnsi="Bookman Old Style"/>
-        </w:rPr>
-        <w:t xml:space="preserve"> </w:t>
-      </w:r>
-      <w:proofErr w:type="spellStart"/>
-      <w:r>
-        <w:rPr>
-          <w:rFonts w:ascii="Bookman Old Style" w:hAnsi="Bookman Old Style"/>
-        </w:rPr>
-        <w:t>dibuat</w:t>
-      </w:r>
-      <w:proofErr w:type="spellEnd"/>
-      <w:r>
-        <w:rPr>
-          <w:rFonts w:ascii="Bookman Old Style" w:hAnsi="Bookman Old Style"/>
-        </w:rPr>
-        <w:t xml:space="preserve"> </w:t>
-      </w:r>
-      <w:proofErr w:type="spellStart"/>
-      <w:r>
-        <w:rPr>
-          <w:rFonts w:ascii="Bookman Old Style" w:hAnsi="Bookman Old Style"/>
-        </w:rPr>
-        <w:t>dengan</w:t>
-      </w:r>
-      <w:proofErr w:type="spellEnd"/>
-      <w:r>
-        <w:rPr>
-          <w:rFonts w:ascii="Bookman Old Style" w:hAnsi="Bookman Old Style"/>
-        </w:rPr>
-        <w:t xml:space="preserve"> </w:t>
-      </w:r>
-      <w:proofErr w:type="spellStart"/>
-      <w:r>
-        <w:rPr>
-          <w:rFonts w:ascii="Bookman Old Style" w:hAnsi="Bookman Old Style"/>
-        </w:rPr>
-        <w:t>sebenarnya</w:t>
-      </w:r>
-      <w:proofErr w:type="spellEnd"/>
-      <w:r>
-        <w:rPr>
-          <w:rFonts w:ascii="Bookman Old Style" w:hAnsi="Bookman Old Style"/>
-        </w:rPr>
-        <w:t xml:space="preserve"> </w:t>
-      </w:r>
-      <w:proofErr w:type="spellStart"/>
-      <w:r>
-        <w:rPr>
-          <w:rFonts w:ascii="Bookman Old Style" w:hAnsi="Bookman Old Style"/>
-        </w:rPr>
-        <w:t>untuk</w:t>
-      </w:r>
-      <w:proofErr w:type="spellEnd"/>
-      <w:r>
-        <w:rPr>
-          <w:rFonts w:ascii="Bookman Old Style" w:hAnsi="Bookman Old Style"/>
-        </w:rPr>
-        <w:t xml:space="preserve"> </w:t>
-      </w:r>
-      <w:proofErr w:type="spellStart"/>
-      <w:r>
-        <w:rPr>
-          <w:rFonts w:ascii="Bookman Old Style" w:hAnsi="Bookman Old Style"/>
-        </w:rPr>
-        <w:t>dipergunakan</w:t>
-      </w:r>
-      <w:proofErr w:type="spellEnd"/>
-      <w:r>
-        <w:rPr>
-          <w:rFonts w:ascii="Bookman Old Style" w:hAnsi="Bookman Old Style"/>
-        </w:rPr>
-        <w:t xml:space="preserve"> </w:t>
-      </w:r>
-      <w:proofErr w:type="spellStart"/>
-      <w:r>
-        <w:rPr>
-          <w:rFonts w:ascii="Bookman Old Style" w:hAnsi="Bookman Old Style"/>
-        </w:rPr>
-        <w:t>sebagaimana</w:t>
-      </w:r>
-      <w:proofErr w:type="spellEnd"/>
-      <w:r>
-        <w:rPr>
-          <w:rFonts w:ascii="Bookman Old Style" w:hAnsi="Bookman Old Style"/>
-        </w:rPr>
-        <w:t xml:space="preserve"> </w:t>
-      </w:r>
-      <w:proofErr w:type="spellStart"/>
-      <w:r>
-        <w:rPr>
-          <w:rFonts w:ascii="Bookman Old Style" w:hAnsi="Bookman Old Style"/>
-        </w:rPr>
-        <w:t>mestinya</w:t>
-      </w:r>
-      <w:proofErr w:type="spellEnd"/>
       <w:r>
         <w:rPr>
           <w:rFonts w:ascii="Bookman Old Style" w:hAnsi="Bookman Old Style"/>
@@ -1976,38 +1293,27 @@
                 <w:bCs/>
               </w:rPr>
             </w:pPr>
-            <w:proofErr w:type="spellStart"/>
             <w:r>
               <w:rPr>
                 <w:rFonts w:ascii="Bookman Old Style" w:hAnsi="Bookman Old Style"/>
                 <w:bCs/>
               </w:rPr>
-              <w:t>Pengelola</w:t>
-            </w:r>
-            <w:proofErr w:type="spellEnd"/>
+              <w:t xml:space="preserve">Pengelola BMN dan </w:t>
+            </w:r>
             <w:r>
               <w:rPr>
                 <w:rFonts w:ascii="Bookman Old Style" w:hAnsi="Bookman Old Style"/>
                 <w:bCs/>
               </w:rPr>
-              <w:t xml:space="preserve"> BMN dan </w:t>
-            </w:r>
-            <w:proofErr w:type="spellStart"/>
+              <w:t>P</w:t>
+            </w:r>
             <w:r>
               <w:rPr>
                 <w:rFonts w:ascii="Bookman Old Style" w:hAnsi="Bookman Old Style"/>
                 <w:bCs/>
               </w:rPr>
-              <w:t>P</w:t>
-            </w:r>
-            <w:r>
-              <w:rPr>
-                <w:rFonts w:ascii="Bookman Old Style" w:hAnsi="Bookman Old Style"/>
-                <w:bCs/>
-              </w:rPr>
               <w:t>ersediaan</w:t>
             </w:r>
-            <w:proofErr w:type="spellEnd"/>
             <w:r>
               <w:rPr>
                 <w:rFonts w:ascii="Bookman Old Style" w:hAnsi="Bookman Old Style"/>
@@ -2063,7 +1369,6 @@
               </w:rPr>
               <w:t>${</w:t>
             </w:r>
-            <w:proofErr w:type="spellStart"/>
             <w:r>
               <w:rPr>
                 <w:rFonts w:ascii="Bookman Old Style" w:hAnsi="Bookman Old Style"/>
@@ -2071,7 +1376,6 @@
               </w:rPr>
               <w:t>bmn</w:t>
             </w:r>
-            <w:proofErr w:type="spellEnd"/>
             <w:r>
               <w:rPr>
                 <w:rFonts w:ascii="Bookman Old Style" w:hAnsi="Bookman Old Style"/>
@@ -2382,64 +1686,8 @@
         <w:szCs w:val="18"/>
         <w:lang w:val="en-ID"/>
       </w:rPr>
-      <w:t xml:space="preserve">         Jalan </w:t>
+      <w:t xml:space="preserve">         Jalan Keramat Manjang No. 10 Telp./ Fax. (0517) 41236 Barabai</w:t>
     </w:r>
-    <w:proofErr w:type="spellStart"/>
-    <w:r>
-      <w:rPr>
-        <w:rFonts w:ascii="Times New Roman" w:eastAsia="Times New Roman" w:hAnsi="Times New Roman"/>
-        <w:color w:val="000000"/>
-        <w:sz w:val="18"/>
-        <w:szCs w:val="18"/>
-        <w:lang w:val="en-ID"/>
-      </w:rPr>
-      <w:t>Keramat</w:t>
-    </w:r>
-    <w:proofErr w:type="spellEnd"/>
-    <w:r>
-      <w:rPr>
-        <w:rFonts w:ascii="Times New Roman" w:eastAsia="Times New Roman" w:hAnsi="Times New Roman"/>
-        <w:color w:val="000000"/>
-        <w:sz w:val="18"/>
-        <w:szCs w:val="18"/>
-        <w:lang w:val="en-ID"/>
-      </w:rPr>
-      <w:t xml:space="preserve"> </w:t>
-    </w:r>
-    <w:proofErr w:type="spellStart"/>
-    <w:r>
-      <w:rPr>
-        <w:rFonts w:ascii="Times New Roman" w:eastAsia="Times New Roman" w:hAnsi="Times New Roman"/>
-        <w:color w:val="000000"/>
-        <w:sz w:val="18"/>
-        <w:szCs w:val="18"/>
-        <w:lang w:val="en-ID"/>
-      </w:rPr>
-      <w:t>Manjang</w:t>
-    </w:r>
-    <w:proofErr w:type="spellEnd"/>
-    <w:r>
-      <w:rPr>
-        <w:rFonts w:ascii="Times New Roman" w:eastAsia="Times New Roman" w:hAnsi="Times New Roman"/>
-        <w:color w:val="000000"/>
-        <w:sz w:val="18"/>
-        <w:szCs w:val="18"/>
-        <w:lang w:val="en-ID"/>
-      </w:rPr>
-      <w:t xml:space="preserve"> No. 10 Telp./ Fax. (0517) 41236 </w:t>
-    </w:r>
-    <w:proofErr w:type="spellStart"/>
-    <w:r>
-      <w:rPr>
-        <w:rFonts w:ascii="Times New Roman" w:eastAsia="Times New Roman" w:hAnsi="Times New Roman"/>
-        <w:color w:val="000000"/>
-        <w:sz w:val="18"/>
-        <w:szCs w:val="18"/>
-        <w:lang w:val="en-ID"/>
-      </w:rPr>
-      <w:t>Barabai</w:t>
-    </w:r>
-    <w:proofErr w:type="spellEnd"/>
   </w:p>
   <w:p>
     <w:pPr>

</xml_diff>

<commit_message>
Add nomor field to bon method and update cekStokPersediaan to accept optional tanggal parameter
</commit_message>
<xml_diff>
--- a/storage/app/public/templates/8XlIOq9mjiZWYRhQE22KUkPKRDLzZDOdqtjoJiyy.docx
+++ b/storage/app/public/templates/8XlIOq9mjiZWYRhQE22KUkPKRDLzZDOdqtjoJiyy.docx
@@ -97,13 +97,23 @@
           <w:bCs/>
         </w:rPr>
       </w:pPr>
+      <w:proofErr w:type="spellStart"/>
       <w:r>
         <w:rPr>
           <w:rFonts w:ascii="Bookman Old Style" w:hAnsi="Bookman Old Style"/>
           <w:b/>
           <w:bCs/>
         </w:rPr>
-        <w:t>Nomor:</w:t>
+        <w:t>Nomor</w:t>
+      </w:r>
+      <w:proofErr w:type="spellEnd"/>
+      <w:r>
+        <w:rPr>
+          <w:rFonts w:ascii="Bookman Old Style" w:hAnsi="Bookman Old Style"/>
+          <w:b/>
+          <w:bCs/>
+        </w:rPr>
+        <w:t>:</w:t>
       </w:r>
       <w:r>
         <w:rPr>
@@ -135,26 +145,131 @@
           <w:lang w:val="sv-SE" w:eastAsia="ja-JP"/>
         </w:rPr>
       </w:pPr>
+      <w:proofErr w:type="spellStart"/>
       <w:r>
         <w:rPr>
           <w:rFonts w:ascii="Bookman Old Style" w:eastAsia="MS Mincho" w:hAnsi="Bookman Old Style"/>
           <w:lang w:val="sv-SE" w:eastAsia="ja-JP"/>
         </w:rPr>
-        <w:t>Pada hari ini ${hari}, tanggal ${terbilangtanggal}</w:t>
-      </w:r>
+        <w:t>Pada</w:t>
+      </w:r>
+      <w:proofErr w:type="spellEnd"/>
       <w:r>
         <w:rPr>
           <w:rFonts w:ascii="Bookman Old Style" w:eastAsia="MS Mincho" w:hAnsi="Bookman Old Style"/>
           <w:lang w:val="sv-SE" w:eastAsia="ja-JP"/>
         </w:rPr>
-        <w:t xml:space="preserve">, </w:t>
-      </w:r>
+        <w:t xml:space="preserve"> </w:t>
+      </w:r>
+      <w:proofErr w:type="spellStart"/>
       <w:r>
         <w:rPr>
           <w:rFonts w:ascii="Bookman Old Style" w:eastAsia="MS Mincho" w:hAnsi="Bookman Old Style"/>
           <w:lang w:val="sv-SE" w:eastAsia="ja-JP"/>
         </w:rPr>
-        <w:t>yang bertanda tangan di bawah ini:</w:t>
+        <w:t>hari</w:t>
+      </w:r>
+      <w:proofErr w:type="spellEnd"/>
+      <w:r>
+        <w:rPr>
+          <w:rFonts w:ascii="Bookman Old Style" w:eastAsia="MS Mincho" w:hAnsi="Bookman Old Style"/>
+          <w:lang w:val="sv-SE" w:eastAsia="ja-JP"/>
+        </w:rPr>
+        <w:t xml:space="preserve"> ini ${</w:t>
+      </w:r>
+      <w:proofErr w:type="spellStart"/>
+      <w:r>
+        <w:rPr>
+          <w:rFonts w:ascii="Bookman Old Style" w:eastAsia="MS Mincho" w:hAnsi="Bookman Old Style"/>
+          <w:lang w:val="sv-SE" w:eastAsia="ja-JP"/>
+        </w:rPr>
+        <w:t>hari</w:t>
+      </w:r>
+      <w:proofErr w:type="spellEnd"/>
+      <w:r>
+        <w:rPr>
+          <w:rFonts w:ascii="Bookman Old Style" w:eastAsia="MS Mincho" w:hAnsi="Bookman Old Style"/>
+          <w:lang w:val="sv-SE" w:eastAsia="ja-JP"/>
+        </w:rPr>
+        <w:t xml:space="preserve">}, </w:t>
+      </w:r>
+      <w:proofErr w:type="spellStart"/>
+      <w:r>
+        <w:rPr>
+          <w:rFonts w:ascii="Bookman Old Style" w:eastAsia="MS Mincho" w:hAnsi="Bookman Old Style"/>
+          <w:lang w:val="sv-SE" w:eastAsia="ja-JP"/>
+        </w:rPr>
+        <w:t>tanggal</w:t>
+      </w:r>
+      <w:proofErr w:type="spellEnd"/>
+      <w:r>
+        <w:rPr>
+          <w:rFonts w:ascii="Bookman Old Style" w:eastAsia="MS Mincho" w:hAnsi="Bookman Old Style"/>
+          <w:lang w:val="sv-SE" w:eastAsia="ja-JP"/>
+        </w:rPr>
+        <w:t xml:space="preserve"> ${</w:t>
+      </w:r>
+      <w:proofErr w:type="spellStart"/>
+      <w:r>
+        <w:rPr>
+          <w:rFonts w:ascii="Bookman Old Style" w:eastAsia="MS Mincho" w:hAnsi="Bookman Old Style"/>
+          <w:lang w:val="sv-SE" w:eastAsia="ja-JP"/>
+        </w:rPr>
+        <w:t>terbilangtanggal</w:t>
+      </w:r>
+      <w:proofErr w:type="spellEnd"/>
+      <w:r>
+        <w:rPr>
+          <w:rFonts w:ascii="Bookman Old Style" w:eastAsia="MS Mincho" w:hAnsi="Bookman Old Style"/>
+          <w:lang w:val="sv-SE" w:eastAsia="ja-JP"/>
+        </w:rPr>
+        <w:t>}</w:t>
+      </w:r>
+      <w:r>
+        <w:rPr>
+          <w:rFonts w:ascii="Bookman Old Style" w:eastAsia="MS Mincho" w:hAnsi="Bookman Old Style"/>
+          <w:lang w:val="sv-SE" w:eastAsia="ja-JP"/>
+        </w:rPr>
+        <w:t xml:space="preserve">, </w:t>
+      </w:r>
+      <w:r>
+        <w:rPr>
+          <w:rFonts w:ascii="Bookman Old Style" w:eastAsia="MS Mincho" w:hAnsi="Bookman Old Style"/>
+          <w:lang w:val="sv-SE" w:eastAsia="ja-JP"/>
+        </w:rPr>
+        <w:t xml:space="preserve">yang </w:t>
+      </w:r>
+      <w:proofErr w:type="spellStart"/>
+      <w:r>
+        <w:rPr>
+          <w:rFonts w:ascii="Bookman Old Style" w:eastAsia="MS Mincho" w:hAnsi="Bookman Old Style"/>
+          <w:lang w:val="sv-SE" w:eastAsia="ja-JP"/>
+        </w:rPr>
+        <w:t>bertanda</w:t>
+      </w:r>
+      <w:proofErr w:type="spellEnd"/>
+      <w:r>
+        <w:rPr>
+          <w:rFonts w:ascii="Bookman Old Style" w:eastAsia="MS Mincho" w:hAnsi="Bookman Old Style"/>
+          <w:lang w:val="sv-SE" w:eastAsia="ja-JP"/>
+        </w:rPr>
+        <w:t xml:space="preserve"> tangan di </w:t>
+      </w:r>
+      <w:proofErr w:type="spellStart"/>
+      <w:r>
+        <w:rPr>
+          <w:rFonts w:ascii="Bookman Old Style" w:eastAsia="MS Mincho" w:hAnsi="Bookman Old Style"/>
+          <w:lang w:val="sv-SE" w:eastAsia="ja-JP"/>
+        </w:rPr>
+        <w:t>bawah</w:t>
+      </w:r>
+      <w:proofErr w:type="spellEnd"/>
+      <w:r>
+        <w:rPr>
+          <w:rFonts w:ascii="Bookman Old Style" w:eastAsia="MS Mincho" w:hAnsi="Bookman Old Style"/>
+          <w:lang w:val="sv-SE" w:eastAsia="ja-JP"/>
+        </w:rPr>
+        <w:t xml:space="preserve"> ini:</w:t>
       </w:r>
     </w:p>
     <w:p>
@@ -207,6 +322,7 @@
         </w:rPr>
         <w:t>${</w:t>
       </w:r>
+      <w:proofErr w:type="spellStart"/>
       <w:r>
         <w:rPr>
           <w:rFonts w:ascii="Bookman Old Style" w:hAnsi="Bookman Old Style"/>
@@ -214,6 +330,7 @@
         </w:rPr>
         <w:t>bmn</w:t>
       </w:r>
+      <w:proofErr w:type="spellEnd"/>
       <w:r>
         <w:rPr>
           <w:rFonts w:ascii="Bookman Old Style" w:hAnsi="Bookman Old Style"/>
@@ -265,16 +382,26 @@
           <w:shd w:val="clear" w:color="auto" w:fill="FFFFFF"/>
           <w:lang w:val="it-IT"/>
         </w:rPr>
-        <w:t>${nip</w:t>
-      </w:r>
+        <w:t>${</w:t>
+      </w:r>
+      <w:proofErr w:type="spellStart"/>
       <w:r>
         <w:rPr>
           <w:rFonts w:ascii="Bookman Old Style" w:hAnsi="Bookman Old Style" w:cs="Arial"/>
           <w:shd w:val="clear" w:color="auto" w:fill="FFFFFF"/>
           <w:lang w:val="it-IT"/>
         </w:rPr>
+        <w:t>nip</w:t>
+      </w:r>
+      <w:r>
+        <w:rPr>
+          <w:rFonts w:ascii="Bookman Old Style" w:hAnsi="Bookman Old Style" w:cs="Arial"/>
+          <w:shd w:val="clear" w:color="auto" w:fill="FFFFFF"/>
+          <w:lang w:val="it-IT"/>
+        </w:rPr>
         <w:t>bmn</w:t>
       </w:r>
+      <w:proofErr w:type="spellEnd"/>
       <w:r>
         <w:rPr>
           <w:rFonts w:ascii="Bookman Old Style" w:hAnsi="Bookman Old Style" w:cs="Arial"/>
@@ -298,12 +425,21 @@
           <w:lang w:val="it-IT"/>
         </w:rPr>
       </w:pPr>
+      <w:proofErr w:type="spellStart"/>
       <w:r>
         <w:rPr>
           <w:rFonts w:ascii="Bookman Old Style" w:hAnsi="Bookman Old Style" w:cs="Arial"/>
           <w:lang w:val="it-IT"/>
         </w:rPr>
-        <w:t xml:space="preserve">Jabatan </w:t>
+        <w:t>Jabatan</w:t>
+      </w:r>
+      <w:proofErr w:type="spellEnd"/>
+      <w:r>
+        <w:rPr>
+          <w:rFonts w:ascii="Bookman Old Style" w:hAnsi="Bookman Old Style" w:cs="Arial"/>
+          <w:lang w:val="it-IT"/>
+        </w:rPr>
+        <w:t xml:space="preserve"> </w:t>
       </w:r>
       <w:r>
         <w:rPr>
@@ -320,13 +456,31 @@
         </w:rPr>
         <w:tab/>
       </w:r>
-      <w:r>
-        <w:rPr>
-          <w:rFonts w:ascii="Bookman Old Style" w:hAnsi="Bookman Old Style"/>
-          <w:lang w:val="it-IT"/>
-        </w:rPr>
-        <w:t>Pengelola BMN dan Persediaan</w:t>
-      </w:r>
+      <w:proofErr w:type="spellStart"/>
+      <w:r>
+        <w:rPr>
+          <w:rFonts w:ascii="Bookman Old Style" w:hAnsi="Bookman Old Style"/>
+          <w:lang w:val="it-IT"/>
+        </w:rPr>
+        <w:t>Pengelola</w:t>
+      </w:r>
+      <w:proofErr w:type="spellEnd"/>
+      <w:r>
+        <w:rPr>
+          <w:rFonts w:ascii="Bookman Old Style" w:hAnsi="Bookman Old Style"/>
+          <w:lang w:val="it-IT"/>
+        </w:rPr>
+        <w:t xml:space="preserve"> BMN </w:t>
+      </w:r>
+      <w:proofErr w:type="spellStart"/>
+      <w:r>
+        <w:rPr>
+          <w:rFonts w:ascii="Bookman Old Style" w:hAnsi="Bookman Old Style"/>
+          <w:lang w:val="it-IT"/>
+        </w:rPr>
+        <w:t>dan</w:t>
+      </w:r>
+      <w:proofErr w:type="spellEnd"/>
       <w:r>
         <w:rPr>
           <w:rFonts w:ascii="Bookman Old Style" w:hAnsi="Bookman Old Style"/>
@@ -334,12 +488,76 @@
         </w:rPr>
         <w:t xml:space="preserve"> </w:t>
       </w:r>
-      <w:r>
-        <w:rPr>
-          <w:rFonts w:ascii="Bookman Old Style" w:hAnsi="Bookman Old Style"/>
-          <w:lang w:val="it-IT"/>
-        </w:rPr>
-        <w:t>BPS Kabupaten Hulu Sungai Tengah.</w:t>
+      <w:proofErr w:type="spellStart"/>
+      <w:r>
+        <w:rPr>
+          <w:rFonts w:ascii="Bookman Old Style" w:hAnsi="Bookman Old Style"/>
+          <w:lang w:val="it-IT"/>
+        </w:rPr>
+        <w:t>Persediaan</w:t>
+      </w:r>
+      <w:proofErr w:type="spellEnd"/>
+      <w:r>
+        <w:rPr>
+          <w:rFonts w:ascii="Bookman Old Style" w:hAnsi="Bookman Old Style"/>
+          <w:lang w:val="it-IT"/>
+        </w:rPr>
+        <w:t xml:space="preserve"> </w:t>
+      </w:r>
+      <w:r>
+        <w:rPr>
+          <w:rFonts w:ascii="Bookman Old Style" w:hAnsi="Bookman Old Style"/>
+          <w:lang w:val="it-IT"/>
+        </w:rPr>
+        <w:t xml:space="preserve">BPS </w:t>
+      </w:r>
+      <w:proofErr w:type="spellStart"/>
+      <w:r>
+        <w:rPr>
+          <w:rFonts w:ascii="Bookman Old Style" w:hAnsi="Bookman Old Style"/>
+          <w:lang w:val="it-IT"/>
+        </w:rPr>
+        <w:t>Kabupaten</w:t>
+      </w:r>
+      <w:proofErr w:type="spellEnd"/>
+      <w:r>
+        <w:rPr>
+          <w:rFonts w:ascii="Bookman Old Style" w:hAnsi="Bookman Old Style"/>
+          <w:lang w:val="it-IT"/>
+        </w:rPr>
+        <w:t xml:space="preserve"> Hulu </w:t>
+      </w:r>
+      <w:proofErr w:type="spellStart"/>
+      <w:r>
+        <w:rPr>
+          <w:rFonts w:ascii="Bookman Old Style" w:hAnsi="Bookman Old Style"/>
+          <w:lang w:val="it-IT"/>
+        </w:rPr>
+        <w:t>Sungai</w:t>
+      </w:r>
+      <w:proofErr w:type="spellEnd"/>
+      <w:r>
+        <w:rPr>
+          <w:rFonts w:ascii="Bookman Old Style" w:hAnsi="Bookman Old Style"/>
+          <w:lang w:val="it-IT"/>
+        </w:rPr>
+        <w:t xml:space="preserve"> </w:t>
+      </w:r>
+      <w:proofErr w:type="spellStart"/>
+      <w:r>
+        <w:rPr>
+          <w:rFonts w:ascii="Bookman Old Style" w:hAnsi="Bookman Old Style"/>
+          <w:lang w:val="it-IT"/>
+        </w:rPr>
+        <w:t>Tengah</w:t>
+      </w:r>
+      <w:proofErr w:type="spellEnd"/>
+      <w:r>
+        <w:rPr>
+          <w:rFonts w:ascii="Bookman Old Style" w:hAnsi="Bookman Old Style"/>
+          <w:lang w:val="it-IT"/>
+        </w:rPr>
+        <w:t>.</w:t>
       </w:r>
     </w:p>
     <w:p>
@@ -365,32 +583,272 @@
           <w:rFonts w:ascii="Bookman Old Style" w:hAnsi="Bookman Old Style"/>
         </w:rPr>
       </w:pPr>
-      <w:r>
-        <w:rPr>
-          <w:rFonts w:ascii="Bookman Old Style" w:hAnsi="Bookman Old Style"/>
-        </w:rPr>
-        <w:t>Dengan ini menyatakan</w:t>
-      </w:r>
-      <w:r>
-        <w:rPr>
-          <w:rFonts w:ascii="Bookman Old Style" w:hAnsi="Bookman Old Style"/>
-        </w:rPr>
-        <w:t xml:space="preserve"> telah menerima barang persediaan yang diserahkan oleh Pejabat Pembuat Komitmen </w:t>
-      </w:r>
-      <w:r>
-        <w:rPr>
-          <w:rFonts w:ascii="Bookman Old Style" w:hAnsi="Bookman Old Style"/>
-          <w:lang w:val="it-IT"/>
-        </w:rPr>
-        <w:t>BPS Kabupaten Hulu Sungai Tengah</w:t>
-      </w:r>
-      <w:r>
-        <w:rPr>
-          <w:rFonts w:ascii="Bookman Old Style" w:hAnsi="Bookman Old Style"/>
-          <w:lang w:val="it-IT"/>
-        </w:rPr>
-        <w:t xml:space="preserve"> dengan rincian sebagai berikut</w:t>
-      </w:r>
+      <w:proofErr w:type="spellStart"/>
+      <w:r>
+        <w:rPr>
+          <w:rFonts w:ascii="Bookman Old Style" w:hAnsi="Bookman Old Style"/>
+        </w:rPr>
+        <w:t>Dengan</w:t>
+      </w:r>
+      <w:proofErr w:type="spellEnd"/>
+      <w:r>
+        <w:rPr>
+          <w:rFonts w:ascii="Bookman Old Style" w:hAnsi="Bookman Old Style"/>
+        </w:rPr>
+        <w:t xml:space="preserve"> </w:t>
+      </w:r>
+      <w:proofErr w:type="spellStart"/>
+      <w:r>
+        <w:rPr>
+          <w:rFonts w:ascii="Bookman Old Style" w:hAnsi="Bookman Old Style"/>
+        </w:rPr>
+        <w:t>ini</w:t>
+      </w:r>
+      <w:proofErr w:type="spellEnd"/>
+      <w:r>
+        <w:rPr>
+          <w:rFonts w:ascii="Bookman Old Style" w:hAnsi="Bookman Old Style"/>
+        </w:rPr>
+        <w:t xml:space="preserve"> </w:t>
+      </w:r>
+      <w:proofErr w:type="spellStart"/>
+      <w:r>
+        <w:rPr>
+          <w:rFonts w:ascii="Bookman Old Style" w:hAnsi="Bookman Old Style"/>
+        </w:rPr>
+        <w:t>menyatakan</w:t>
+      </w:r>
+      <w:proofErr w:type="spellEnd"/>
+      <w:r>
+        <w:rPr>
+          <w:rFonts w:ascii="Bookman Old Style" w:hAnsi="Bookman Old Style"/>
+        </w:rPr>
+        <w:t xml:space="preserve"> </w:t>
+      </w:r>
+      <w:proofErr w:type="spellStart"/>
+      <w:r>
+        <w:rPr>
+          <w:rFonts w:ascii="Bookman Old Style" w:hAnsi="Bookman Old Style"/>
+        </w:rPr>
+        <w:t>telah</w:t>
+      </w:r>
+      <w:proofErr w:type="spellEnd"/>
+      <w:r>
+        <w:rPr>
+          <w:rFonts w:ascii="Bookman Old Style" w:hAnsi="Bookman Old Style"/>
+        </w:rPr>
+        <w:t xml:space="preserve"> </w:t>
+      </w:r>
+      <w:proofErr w:type="spellStart"/>
+      <w:r>
+        <w:rPr>
+          <w:rFonts w:ascii="Bookman Old Style" w:hAnsi="Bookman Old Style"/>
+        </w:rPr>
+        <w:t>menerima</w:t>
+      </w:r>
+      <w:proofErr w:type="spellEnd"/>
+      <w:r>
+        <w:rPr>
+          <w:rFonts w:ascii="Bookman Old Style" w:hAnsi="Bookman Old Style"/>
+        </w:rPr>
+        <w:t xml:space="preserve"> </w:t>
+      </w:r>
+      <w:proofErr w:type="spellStart"/>
+      <w:r>
+        <w:rPr>
+          <w:rFonts w:ascii="Bookman Old Style" w:hAnsi="Bookman Old Style"/>
+        </w:rPr>
+        <w:t>barang</w:t>
+      </w:r>
+      <w:proofErr w:type="spellEnd"/>
+      <w:r>
+        <w:rPr>
+          <w:rFonts w:ascii="Bookman Old Style" w:hAnsi="Bookman Old Style"/>
+        </w:rPr>
+        <w:t xml:space="preserve"> </w:t>
+      </w:r>
+      <w:proofErr w:type="spellStart"/>
+      <w:r>
+        <w:rPr>
+          <w:rFonts w:ascii="Bookman Old Style" w:hAnsi="Bookman Old Style"/>
+        </w:rPr>
+        <w:t>persediaan</w:t>
+      </w:r>
+      <w:proofErr w:type="spellEnd"/>
+      <w:r>
+        <w:rPr>
+          <w:rFonts w:ascii="Bookman Old Style" w:hAnsi="Bookman Old Style"/>
+        </w:rPr>
+        <w:t xml:space="preserve"> yang </w:t>
+      </w:r>
+      <w:proofErr w:type="spellStart"/>
+      <w:r>
+        <w:rPr>
+          <w:rFonts w:ascii="Bookman Old Style" w:hAnsi="Bookman Old Style"/>
+        </w:rPr>
+        <w:t>diserahkan</w:t>
+      </w:r>
+      <w:proofErr w:type="spellEnd"/>
+      <w:r>
+        <w:rPr>
+          <w:rFonts w:ascii="Bookman Old Style" w:hAnsi="Bookman Old Style"/>
+        </w:rPr>
+        <w:t xml:space="preserve"> oleh </w:t>
+      </w:r>
+      <w:proofErr w:type="spellStart"/>
+      <w:r>
+        <w:rPr>
+          <w:rFonts w:ascii="Bookman Old Style" w:hAnsi="Bookman Old Style"/>
+        </w:rPr>
+        <w:t>Pejabat</w:t>
+      </w:r>
+      <w:proofErr w:type="spellEnd"/>
+      <w:r>
+        <w:rPr>
+          <w:rFonts w:ascii="Bookman Old Style" w:hAnsi="Bookman Old Style"/>
+        </w:rPr>
+        <w:t xml:space="preserve"> </w:t>
+      </w:r>
+      <w:proofErr w:type="spellStart"/>
+      <w:r>
+        <w:rPr>
+          <w:rFonts w:ascii="Bookman Old Style" w:hAnsi="Bookman Old Style"/>
+        </w:rPr>
+        <w:t>Pembuat</w:t>
+      </w:r>
+      <w:proofErr w:type="spellEnd"/>
+      <w:r>
+        <w:rPr>
+          <w:rFonts w:ascii="Bookman Old Style" w:hAnsi="Bookman Old Style"/>
+        </w:rPr>
+        <w:t xml:space="preserve"> </w:t>
+      </w:r>
+      <w:proofErr w:type="spellStart"/>
+      <w:r>
+        <w:rPr>
+          <w:rFonts w:ascii="Bookman Old Style" w:hAnsi="Bookman Old Style"/>
+        </w:rPr>
+        <w:t>Komitmen</w:t>
+      </w:r>
+      <w:proofErr w:type="spellEnd"/>
+      <w:r>
+        <w:rPr>
+          <w:rFonts w:ascii="Bookman Old Style" w:hAnsi="Bookman Old Style"/>
+        </w:rPr>
+        <w:t xml:space="preserve"> </w:t>
+      </w:r>
+      <w:r>
+        <w:rPr>
+          <w:rFonts w:ascii="Bookman Old Style" w:hAnsi="Bookman Old Style"/>
+          <w:lang w:val="it-IT"/>
+        </w:rPr>
+        <w:t xml:space="preserve">BPS </w:t>
+      </w:r>
+      <w:proofErr w:type="spellStart"/>
+      <w:r>
+        <w:rPr>
+          <w:rFonts w:ascii="Bookman Old Style" w:hAnsi="Bookman Old Style"/>
+          <w:lang w:val="it-IT"/>
+        </w:rPr>
+        <w:t>Kabupaten</w:t>
+      </w:r>
+      <w:proofErr w:type="spellEnd"/>
+      <w:r>
+        <w:rPr>
+          <w:rFonts w:ascii="Bookman Old Style" w:hAnsi="Bookman Old Style"/>
+          <w:lang w:val="it-IT"/>
+        </w:rPr>
+        <w:t xml:space="preserve"> Hulu </w:t>
+      </w:r>
+      <w:proofErr w:type="spellStart"/>
+      <w:r>
+        <w:rPr>
+          <w:rFonts w:ascii="Bookman Old Style" w:hAnsi="Bookman Old Style"/>
+          <w:lang w:val="it-IT"/>
+        </w:rPr>
+        <w:t>Sungai</w:t>
+      </w:r>
+      <w:proofErr w:type="spellEnd"/>
+      <w:r>
+        <w:rPr>
+          <w:rFonts w:ascii="Bookman Old Style" w:hAnsi="Bookman Old Style"/>
+          <w:lang w:val="it-IT"/>
+        </w:rPr>
+        <w:t xml:space="preserve"> </w:t>
+      </w:r>
+      <w:proofErr w:type="spellStart"/>
+      <w:r>
+        <w:rPr>
+          <w:rFonts w:ascii="Bookman Old Style" w:hAnsi="Bookman Old Style"/>
+          <w:lang w:val="it-IT"/>
+        </w:rPr>
+        <w:t>Tengah</w:t>
+      </w:r>
+      <w:proofErr w:type="spellEnd"/>
+      <w:r>
+        <w:rPr>
+          <w:rFonts w:ascii="Bookman Old Style" w:hAnsi="Bookman Old Style"/>
+          <w:lang w:val="it-IT"/>
+        </w:rPr>
+        <w:t xml:space="preserve"> </w:t>
+      </w:r>
+      <w:proofErr w:type="spellStart"/>
+      <w:r>
+        <w:rPr>
+          <w:rFonts w:ascii="Bookman Old Style" w:hAnsi="Bookman Old Style"/>
+          <w:lang w:val="it-IT"/>
+        </w:rPr>
+        <w:t>dengan</w:t>
+      </w:r>
+      <w:proofErr w:type="spellEnd"/>
+      <w:r>
+        <w:rPr>
+          <w:rFonts w:ascii="Bookman Old Style" w:hAnsi="Bookman Old Style"/>
+          <w:lang w:val="it-IT"/>
+        </w:rPr>
+        <w:t xml:space="preserve"> </w:t>
+      </w:r>
+      <w:proofErr w:type="spellStart"/>
+      <w:r>
+        <w:rPr>
+          <w:rFonts w:ascii="Bookman Old Style" w:hAnsi="Bookman Old Style"/>
+          <w:lang w:val="it-IT"/>
+        </w:rPr>
+        <w:t>rincian</w:t>
+      </w:r>
+      <w:proofErr w:type="spellEnd"/>
+      <w:r>
+        <w:rPr>
+          <w:rFonts w:ascii="Bookman Old Style" w:hAnsi="Bookman Old Style"/>
+          <w:lang w:val="it-IT"/>
+        </w:rPr>
+        <w:t xml:space="preserve"> </w:t>
+      </w:r>
+      <w:proofErr w:type="spellStart"/>
+      <w:r>
+        <w:rPr>
+          <w:rFonts w:ascii="Bookman Old Style" w:hAnsi="Bookman Old Style"/>
+          <w:lang w:val="it-IT"/>
+        </w:rPr>
+        <w:t>sebagai</w:t>
+      </w:r>
+      <w:proofErr w:type="spellEnd"/>
+      <w:r>
+        <w:rPr>
+          <w:rFonts w:ascii="Bookman Old Style" w:hAnsi="Bookman Old Style"/>
+          <w:lang w:val="it-IT"/>
+        </w:rPr>
+        <w:t xml:space="preserve"> </w:t>
+      </w:r>
+      <w:proofErr w:type="spellStart"/>
+      <w:r>
+        <w:rPr>
+          <w:rFonts w:ascii="Bookman Old Style" w:hAnsi="Bookman Old Style"/>
+          <w:lang w:val="it-IT"/>
+        </w:rPr>
+        <w:t>berikut</w:t>
+      </w:r>
+      <w:proofErr w:type="spellEnd"/>
       <w:r>
         <w:rPr>
           <w:rFonts w:ascii="Bookman Old Style" w:hAnsi="Bookman Old Style"/>
@@ -488,6 +946,7 @@
                 <w:lang w:eastAsia="id-ID"/>
               </w:rPr>
             </w:pPr>
+            <w:proofErr w:type="spellStart"/>
             <w:r>
               <w:rPr>
                 <w:rFonts w:asciiTheme="minorHAnsi" w:eastAsia="Times New Roman" w:hAnsiTheme="minorHAnsi" w:cstheme="minorHAnsi"/>
@@ -497,6 +956,7 @@
               </w:rPr>
               <w:t>Barang</w:t>
             </w:r>
+            <w:proofErr w:type="spellEnd"/>
           </w:p>
         </w:tc>
         <w:tc>
@@ -564,7 +1024,27 @@
                 <w:bCs/>
                 <w:lang w:eastAsia="id-ID"/>
               </w:rPr>
-              <w:t>Harga Satuan (Rp)</w:t>
+              <w:t xml:space="preserve">Harga </w:t>
+            </w:r>
+            <w:proofErr w:type="spellStart"/>
+            <w:r>
+              <w:rPr>
+                <w:rFonts w:asciiTheme="minorHAnsi" w:eastAsia="Times New Roman" w:hAnsiTheme="minorHAnsi" w:cstheme="minorHAnsi"/>
+                <w:b/>
+                <w:bCs/>
+                <w:lang w:eastAsia="id-ID"/>
+              </w:rPr>
+              <w:t>Satuan</w:t>
+            </w:r>
+            <w:proofErr w:type="spellEnd"/>
+            <w:r>
+              <w:rPr>
+                <w:rFonts w:asciiTheme="minorHAnsi" w:eastAsia="Times New Roman" w:hAnsiTheme="minorHAnsi" w:cstheme="minorHAnsi"/>
+                <w:b/>
+                <w:bCs/>
+                <w:lang w:eastAsia="id-ID"/>
+              </w:rPr>
+              <w:t xml:space="preserve"> (Rp)</w:t>
             </w:r>
           </w:p>
         </w:tc>
@@ -591,6 +1071,8 @@
                 <w:lang w:eastAsia="id-ID"/>
               </w:rPr>
             </w:pPr>
+            <w:proofErr w:type="spellStart"/>
+            <w:proofErr w:type="gramStart"/>
             <w:r>
               <w:rPr>
                 <w:rFonts w:asciiTheme="minorHAnsi" w:eastAsia="Times New Roman" w:hAnsiTheme="minorHAnsi" w:cstheme="minorHAnsi"/>
@@ -598,7 +1080,27 @@
                 <w:bCs/>
                 <w:lang w:eastAsia="id-ID"/>
               </w:rPr>
-              <w:t>Jumlah  (Rp)</w:t>
+              <w:t>Jumlah</w:t>
+            </w:r>
+            <w:proofErr w:type="spellEnd"/>
+            <w:r>
+              <w:rPr>
+                <w:rFonts w:asciiTheme="minorHAnsi" w:eastAsia="Times New Roman" w:hAnsiTheme="minorHAnsi" w:cstheme="minorHAnsi"/>
+                <w:b/>
+                <w:bCs/>
+                <w:lang w:eastAsia="id-ID"/>
+              </w:rPr>
+              <w:t xml:space="preserve">  (</w:t>
+            </w:r>
+            <w:proofErr w:type="gramEnd"/>
+            <w:r>
+              <w:rPr>
+                <w:rFonts w:asciiTheme="minorHAnsi" w:eastAsia="Times New Roman" w:hAnsiTheme="minorHAnsi" w:cstheme="minorHAnsi"/>
+                <w:b/>
+                <w:bCs/>
+                <w:lang w:eastAsia="id-ID"/>
+              </w:rPr>
+              <w:t>Rp)</w:t>
             </w:r>
           </w:p>
         </w:tc>
@@ -630,8 +1132,59 @@
                 <w:bCs/>
                 <w:lang w:eastAsia="id-ID"/>
               </w:rPr>
-              <w:t>Sub Kelompok Barang Persediaan</w:t>
-            </w:r>
+              <w:t xml:space="preserve">Sub </w:t>
+            </w:r>
+            <w:proofErr w:type="spellStart"/>
+            <w:r>
+              <w:rPr>
+                <w:rFonts w:asciiTheme="minorHAnsi" w:eastAsia="Times New Roman" w:hAnsiTheme="minorHAnsi" w:cstheme="minorHAnsi"/>
+                <w:b/>
+                <w:bCs/>
+                <w:lang w:eastAsia="id-ID"/>
+              </w:rPr>
+              <w:t>Kelompok</w:t>
+            </w:r>
+            <w:proofErr w:type="spellEnd"/>
+            <w:r>
+              <w:rPr>
+                <w:rFonts w:asciiTheme="minorHAnsi" w:eastAsia="Times New Roman" w:hAnsiTheme="minorHAnsi" w:cstheme="minorHAnsi"/>
+                <w:b/>
+                <w:bCs/>
+                <w:lang w:eastAsia="id-ID"/>
+              </w:rPr>
+              <w:t xml:space="preserve"> </w:t>
+            </w:r>
+            <w:proofErr w:type="spellStart"/>
+            <w:r>
+              <w:rPr>
+                <w:rFonts w:asciiTheme="minorHAnsi" w:eastAsia="Times New Roman" w:hAnsiTheme="minorHAnsi" w:cstheme="minorHAnsi"/>
+                <w:b/>
+                <w:bCs/>
+                <w:lang w:eastAsia="id-ID"/>
+              </w:rPr>
+              <w:t>Barang</w:t>
+            </w:r>
+            <w:proofErr w:type="spellEnd"/>
+            <w:r>
+              <w:rPr>
+                <w:rFonts w:asciiTheme="minorHAnsi" w:eastAsia="Times New Roman" w:hAnsiTheme="minorHAnsi" w:cstheme="minorHAnsi"/>
+                <w:b/>
+                <w:bCs/>
+                <w:lang w:eastAsia="id-ID"/>
+              </w:rPr>
+              <w:t xml:space="preserve"> </w:t>
+            </w:r>
+            <w:proofErr w:type="spellStart"/>
+            <w:r>
+              <w:rPr>
+                <w:rFonts w:asciiTheme="minorHAnsi" w:eastAsia="Times New Roman" w:hAnsiTheme="minorHAnsi" w:cstheme="minorHAnsi"/>
+                <w:b/>
+                <w:bCs/>
+                <w:lang w:eastAsia="id-ID"/>
+              </w:rPr>
+              <w:t>Persediaan</w:t>
+            </w:r>
+            <w:proofErr w:type="spellEnd"/>
           </w:p>
         </w:tc>
       </w:tr>
@@ -1206,18 +1759,140 @@
           <w:rFonts w:ascii="Bookman Old Style" w:hAnsi="Bookman Old Style"/>
         </w:rPr>
       </w:pPr>
-      <w:r>
-        <w:rPr>
-          <w:rFonts w:ascii="Bookman Old Style" w:hAnsi="Bookman Old Style"/>
-        </w:rPr>
-        <w:t xml:space="preserve">Demikian Berita Acara ini dibuat dengan sebenarnya </w:t>
-      </w:r>
-      <w:r>
-        <w:rPr>
-          <w:rFonts w:ascii="Bookman Old Style" w:hAnsi="Bookman Old Style"/>
-        </w:rPr>
-        <w:t>untuk dipergunakan sebagaimana mestinya</w:t>
-      </w:r>
+      <w:proofErr w:type="spellStart"/>
+      <w:r>
+        <w:rPr>
+          <w:rFonts w:ascii="Bookman Old Style" w:hAnsi="Bookman Old Style"/>
+        </w:rPr>
+        <w:t>Demikian</w:t>
+      </w:r>
+      <w:proofErr w:type="spellEnd"/>
+      <w:r>
+        <w:rPr>
+          <w:rFonts w:ascii="Bookman Old Style" w:hAnsi="Bookman Old Style"/>
+        </w:rPr>
+        <w:t xml:space="preserve"> </w:t>
+      </w:r>
+      <w:proofErr w:type="spellStart"/>
+      <w:r>
+        <w:rPr>
+          <w:rFonts w:ascii="Bookman Old Style" w:hAnsi="Bookman Old Style"/>
+        </w:rPr>
+        <w:t>Berita</w:t>
+      </w:r>
+      <w:proofErr w:type="spellEnd"/>
+      <w:r>
+        <w:rPr>
+          <w:rFonts w:ascii="Bookman Old Style" w:hAnsi="Bookman Old Style"/>
+        </w:rPr>
+        <w:t xml:space="preserve"> Acara </w:t>
+      </w:r>
+      <w:proofErr w:type="spellStart"/>
+      <w:r>
+        <w:rPr>
+          <w:rFonts w:ascii="Bookman Old Style" w:hAnsi="Bookman Old Style"/>
+        </w:rPr>
+        <w:t>ini</w:t>
+      </w:r>
+      <w:proofErr w:type="spellEnd"/>
+      <w:r>
+        <w:rPr>
+          <w:rFonts w:ascii="Bookman Old Style" w:hAnsi="Bookman Old Style"/>
+        </w:rPr>
+        <w:t xml:space="preserve"> </w:t>
+      </w:r>
+      <w:proofErr w:type="spellStart"/>
+      <w:r>
+        <w:rPr>
+          <w:rFonts w:ascii="Bookman Old Style" w:hAnsi="Bookman Old Style"/>
+        </w:rPr>
+        <w:t>dibuat</w:t>
+      </w:r>
+      <w:proofErr w:type="spellEnd"/>
+      <w:r>
+        <w:rPr>
+          <w:rFonts w:ascii="Bookman Old Style" w:hAnsi="Bookman Old Style"/>
+        </w:rPr>
+        <w:t xml:space="preserve"> </w:t>
+      </w:r>
+      <w:proofErr w:type="spellStart"/>
+      <w:r>
+        <w:rPr>
+          <w:rFonts w:ascii="Bookman Old Style" w:hAnsi="Bookman Old Style"/>
+        </w:rPr>
+        <w:t>dengan</w:t>
+      </w:r>
+      <w:proofErr w:type="spellEnd"/>
+      <w:r>
+        <w:rPr>
+          <w:rFonts w:ascii="Bookman Old Style" w:hAnsi="Bookman Old Style"/>
+        </w:rPr>
+        <w:t xml:space="preserve"> </w:t>
+      </w:r>
+      <w:proofErr w:type="spellStart"/>
+      <w:r>
+        <w:rPr>
+          <w:rFonts w:ascii="Bookman Old Style" w:hAnsi="Bookman Old Style"/>
+        </w:rPr>
+        <w:t>sebenarnya</w:t>
+      </w:r>
+      <w:proofErr w:type="spellEnd"/>
+      <w:r>
+        <w:rPr>
+          <w:rFonts w:ascii="Bookman Old Style" w:hAnsi="Bookman Old Style"/>
+        </w:rPr>
+        <w:t xml:space="preserve"> </w:t>
+      </w:r>
+      <w:proofErr w:type="spellStart"/>
+      <w:r>
+        <w:rPr>
+          <w:rFonts w:ascii="Bookman Old Style" w:hAnsi="Bookman Old Style"/>
+        </w:rPr>
+        <w:t>untuk</w:t>
+      </w:r>
+      <w:proofErr w:type="spellEnd"/>
+      <w:r>
+        <w:rPr>
+          <w:rFonts w:ascii="Bookman Old Style" w:hAnsi="Bookman Old Style"/>
+        </w:rPr>
+        <w:t xml:space="preserve"> </w:t>
+      </w:r>
+      <w:proofErr w:type="spellStart"/>
+      <w:r>
+        <w:rPr>
+          <w:rFonts w:ascii="Bookman Old Style" w:hAnsi="Bookman Old Style"/>
+        </w:rPr>
+        <w:t>dipergunakan</w:t>
+      </w:r>
+      <w:proofErr w:type="spellEnd"/>
+      <w:r>
+        <w:rPr>
+          <w:rFonts w:ascii="Bookman Old Style" w:hAnsi="Bookman Old Style"/>
+        </w:rPr>
+        <w:t xml:space="preserve"> </w:t>
+      </w:r>
+      <w:proofErr w:type="spellStart"/>
+      <w:r>
+        <w:rPr>
+          <w:rFonts w:ascii="Bookman Old Style" w:hAnsi="Bookman Old Style"/>
+        </w:rPr>
+        <w:t>sebagaimana</w:t>
+      </w:r>
+      <w:proofErr w:type="spellEnd"/>
+      <w:r>
+        <w:rPr>
+          <w:rFonts w:ascii="Bookman Old Style" w:hAnsi="Bookman Old Style"/>
+        </w:rPr>
+        <w:t xml:space="preserve"> </w:t>
+      </w:r>
+      <w:proofErr w:type="spellStart"/>
+      <w:r>
+        <w:rPr>
+          <w:rFonts w:ascii="Bookman Old Style" w:hAnsi="Bookman Old Style"/>
+        </w:rPr>
+        <w:t>mestinya</w:t>
+      </w:r>
+      <w:proofErr w:type="spellEnd"/>
       <w:r>
         <w:rPr>
           <w:rFonts w:ascii="Bookman Old Style" w:hAnsi="Bookman Old Style"/>
@@ -1293,27 +1968,38 @@
                 <w:bCs/>
               </w:rPr>
             </w:pPr>
+            <w:proofErr w:type="spellStart"/>
             <w:r>
               <w:rPr>
                 <w:rFonts w:ascii="Bookman Old Style" w:hAnsi="Bookman Old Style"/>
                 <w:bCs/>
               </w:rPr>
-              <w:t xml:space="preserve">Pengelola BMN dan </w:t>
-            </w:r>
+              <w:t>Pengelola</w:t>
+            </w:r>
+            <w:proofErr w:type="spellEnd"/>
             <w:r>
               <w:rPr>
                 <w:rFonts w:ascii="Bookman Old Style" w:hAnsi="Bookman Old Style"/>
                 <w:bCs/>
               </w:rPr>
-              <w:t>P</w:t>
-            </w:r>
+              <w:t xml:space="preserve"> BMN dan </w:t>
+            </w:r>
+            <w:proofErr w:type="spellStart"/>
             <w:r>
               <w:rPr>
                 <w:rFonts w:ascii="Bookman Old Style" w:hAnsi="Bookman Old Style"/>
                 <w:bCs/>
               </w:rPr>
+              <w:t>P</w:t>
+            </w:r>
+            <w:r>
+              <w:rPr>
+                <w:rFonts w:ascii="Bookman Old Style" w:hAnsi="Bookman Old Style"/>
+                <w:bCs/>
+              </w:rPr>
               <w:t>ersediaan</w:t>
             </w:r>
+            <w:proofErr w:type="spellEnd"/>
             <w:r>
               <w:rPr>
                 <w:rFonts w:ascii="Bookman Old Style" w:hAnsi="Bookman Old Style"/>
@@ -1369,6 +2055,7 @@
               </w:rPr>
               <w:t>${</w:t>
             </w:r>
+            <w:proofErr w:type="spellStart"/>
             <w:r>
               <w:rPr>
                 <w:rFonts w:ascii="Bookman Old Style" w:hAnsi="Bookman Old Style"/>
@@ -1376,12 +2063,29 @@
               </w:rPr>
               <w:t>bmn</w:t>
             </w:r>
+            <w:proofErr w:type="spellEnd"/>
             <w:r>
               <w:rPr>
                 <w:rFonts w:ascii="Bookman Old Style" w:hAnsi="Bookman Old Style"/>
                 <w:lang w:val="it-IT"/>
               </w:rPr>
               <w:t>}</w:t>
+            </w:r>
+          </w:p>
+          <w:p>
+            <w:pPr>
+              <w:spacing w:line="276" w:lineRule="auto"/>
+              <w:rPr>
+                <w:rFonts w:ascii="Bookman Old Style" w:hAnsi="Bookman Old Style"/>
+                <w:lang w:val="it-IT"/>
+              </w:rPr>
+            </w:pPr>
+            <w:r>
+              <w:rPr>
+                <w:rFonts w:ascii="Bookman Old Style" w:hAnsi="Bookman Old Style"/>
+                <w:lang w:val="it-IT"/>
+              </w:rPr>
+              <w:t>NIP. ${nipbmn}</w:t>
             </w:r>
           </w:p>
         </w:tc>
@@ -1686,8 +2390,64 @@
         <w:szCs w:val="18"/>
         <w:lang w:val="en-ID"/>
       </w:rPr>
-      <w:t xml:space="preserve">         Jalan Keramat Manjang No. 10 Telp./ Fax. (0517) 41236 Barabai</w:t>
+      <w:t xml:space="preserve">         Jalan </w:t>
     </w:r>
+    <w:proofErr w:type="spellStart"/>
+    <w:r>
+      <w:rPr>
+        <w:rFonts w:ascii="Times New Roman" w:eastAsia="Times New Roman" w:hAnsi="Times New Roman"/>
+        <w:color w:val="000000"/>
+        <w:sz w:val="18"/>
+        <w:szCs w:val="18"/>
+        <w:lang w:val="en-ID"/>
+      </w:rPr>
+      <w:t>Keramat</w:t>
+    </w:r>
+    <w:proofErr w:type="spellEnd"/>
+    <w:r>
+      <w:rPr>
+        <w:rFonts w:ascii="Times New Roman" w:eastAsia="Times New Roman" w:hAnsi="Times New Roman"/>
+        <w:color w:val="000000"/>
+        <w:sz w:val="18"/>
+        <w:szCs w:val="18"/>
+        <w:lang w:val="en-ID"/>
+      </w:rPr>
+      <w:t xml:space="preserve"> </w:t>
+    </w:r>
+    <w:proofErr w:type="spellStart"/>
+    <w:r>
+      <w:rPr>
+        <w:rFonts w:ascii="Times New Roman" w:eastAsia="Times New Roman" w:hAnsi="Times New Roman"/>
+        <w:color w:val="000000"/>
+        <w:sz w:val="18"/>
+        <w:szCs w:val="18"/>
+        <w:lang w:val="en-ID"/>
+      </w:rPr>
+      <w:t>Manjang</w:t>
+    </w:r>
+    <w:proofErr w:type="spellEnd"/>
+    <w:r>
+      <w:rPr>
+        <w:rFonts w:ascii="Times New Roman" w:eastAsia="Times New Roman" w:hAnsi="Times New Roman"/>
+        <w:color w:val="000000"/>
+        <w:sz w:val="18"/>
+        <w:szCs w:val="18"/>
+        <w:lang w:val="en-ID"/>
+      </w:rPr>
+      <w:t xml:space="preserve"> No. 10 Telp./ Fax. (0517) 41236 </w:t>
+    </w:r>
+    <w:proofErr w:type="spellStart"/>
+    <w:r>
+      <w:rPr>
+        <w:rFonts w:ascii="Times New Roman" w:eastAsia="Times New Roman" w:hAnsi="Times New Roman"/>
+        <w:color w:val="000000"/>
+        <w:sz w:val="18"/>
+        <w:szCs w:val="18"/>
+        <w:lang w:val="en-ID"/>
+      </w:rPr>
+      <w:t>Barabai</w:t>
+    </w:r>
+    <w:proofErr w:type="spellEnd"/>
   </w:p>
   <w:p>
     <w:pPr>

</xml_diff>